<commit_message>
Finished Design Intervention part and chapter Study 6-7, started new Abstract
</commit_message>
<xml_diff>
--- a/Thesis-Word/DesignConsiderations.docx
+++ b/Thesis-Word/DesignConsiderations.docx
@@ -2156,10 +2156,7 @@
         <w:fldChar w:fldCharType="end"/>
       </w:r>
       <w:r>
-        <w:t xml:space="preserve"> </w:t>
-      </w:r>
-      <w:r>
-        <w:t>study on large and multiple display use,</w:t>
+        <w:t xml:space="preserve"> study on large and multiple display use,</w:t>
       </w:r>
       <w:r>
         <w:t xml:space="preserve"> </w:t>
@@ -2529,27 +2526,14 @@
       <w:r>
         <w:t xml:space="preserve">Figure </w:t>
       </w:r>
-      <w:r>
-        <w:fldChar w:fldCharType="begin"/>
-      </w:r>
-      <w:r>
-        <w:instrText xml:space="preserve"> SEQ Figure \* ARABIC </w:instrText>
-      </w:r>
-      <w:r>
-        <w:fldChar w:fldCharType="separate"/>
-      </w:r>
-      <w:r>
-        <w:rPr>
-          <w:noProof/>
-        </w:rPr>
-        <w:t>1</w:t>
-      </w:r>
-      <w:r>
-        <w:rPr>
-          <w:noProof/>
-        </w:rPr>
-        <w:fldChar w:fldCharType="end"/>
-      </w:r>
+      <w:fldSimple w:instr=" SEQ Figure \* ARABIC ">
+        <w:r>
+          <w:rPr>
+            <w:noProof/>
+          </w:rPr>
+          <w:t>1</w:t>
+        </w:r>
+      </w:fldSimple>
       <w:r>
         <w:t>. Microsoft's built-in feature TAP allows users to load and re-use content from other documents in a task pane.</w:t>
       </w:r>
@@ -2890,27 +2874,14 @@
       <w:r>
         <w:t xml:space="preserve">Table </w:t>
       </w:r>
-      <w:r>
-        <w:fldChar w:fldCharType="begin"/>
-      </w:r>
-      <w:r>
-        <w:instrText xml:space="preserve"> SEQ Table \* ARABIC </w:instrText>
-      </w:r>
-      <w:r>
-        <w:fldChar w:fldCharType="separate"/>
-      </w:r>
-      <w:r>
-        <w:rPr>
-          <w:noProof/>
-        </w:rPr>
-        <w:t>1</w:t>
-      </w:r>
-      <w:r>
-        <w:rPr>
-          <w:noProof/>
-        </w:rPr>
-        <w:fldChar w:fldCharType="end"/>
-      </w:r>
+      <w:fldSimple w:instr=" SEQ Table \* ARABIC ">
+        <w:r>
+          <w:rPr>
+            <w:noProof/>
+          </w:rPr>
+          <w:t>1</w:t>
+        </w:r>
+      </w:fldSimple>
       <w:r>
         <w:t>. Overview of previous solutions</w:t>
       </w:r>
@@ -3673,10 +3644,7 @@
         <w:t xml:space="preserve">Based on </w:t>
       </w:r>
       <w:r>
-        <w:t>both findings from the literature review and findings from my studies</w:t>
-      </w:r>
-      <w:r>
-        <w:t xml:space="preserve">, the </w:t>
+        <w:t xml:space="preserve">both findings from the literature review and findings from my studies, the </w:t>
       </w:r>
       <w:r>
         <w:t xml:space="preserve">following </w:t>
@@ -4621,14 +4589,27 @@
       <w:r>
         <w:t xml:space="preserve">Table </w:t>
       </w:r>
-      <w:fldSimple w:instr=" SEQ Table \* ARABIC ">
-        <w:r>
-          <w:rPr>
-            <w:noProof/>
-          </w:rPr>
-          <w:t>2</w:t>
-        </w:r>
-      </w:fldSimple>
+      <w:r>
+        <w:fldChar w:fldCharType="begin"/>
+      </w:r>
+      <w:r>
+        <w:instrText xml:space="preserve"> SEQ Table \* ARABIC </w:instrText>
+      </w:r>
+      <w:r>
+        <w:fldChar w:fldCharType="separate"/>
+      </w:r>
+      <w:r>
+        <w:rPr>
+          <w:noProof/>
+        </w:rPr>
+        <w:t>2</w:t>
+      </w:r>
+      <w:r>
+        <w:rPr>
+          <w:noProof/>
+        </w:rPr>
+        <w:fldChar w:fldCharType="end"/>
+      </w:r>
       <w:bookmarkEnd w:id="2"/>
       <w:r>
         <w:t>. List of design features and the findings it builds on.</w:t>
@@ -5319,8 +5300,6 @@
             <w:r>
               <w:t>switch</w:t>
             </w:r>
-            <w:bookmarkStart w:id="3" w:name="_GoBack"/>
-            <w:bookmarkEnd w:id="3"/>
             <w:r>
               <w:t xml:space="preserve"> to a separate application to search or view information</w:t>
             </w:r>
@@ -5359,6 +5338,95 @@
             </w:pPr>
             <w:r>
               <w:t>…</w:t>
+            </w:r>
+          </w:p>
+        </w:tc>
+      </w:tr>
+      <w:tr>
+        <w:tc>
+          <w:tcPr>
+            <w:tcW w:w="1161" w:type="dxa"/>
+          </w:tcPr>
+          <w:p>
+            <w:pPr>
+              <w:pStyle w:val="ListParagraph"/>
+              <w:ind w:left="360" w:firstLine="0"/>
+              <w:rPr>
+                <w:i/>
+              </w:rPr>
+            </w:pPr>
+          </w:p>
+        </w:tc>
+        <w:tc>
+          <w:tcPr>
+            <w:tcW w:w="2700" w:type="dxa"/>
+          </w:tcPr>
+          <w:p>
+            <w:pPr>
+              <w:ind w:firstLine="0"/>
+              <w:rPr>
+                <w:i/>
+              </w:rPr>
+            </w:pPr>
+            <w:r>
+              <w:rPr>
+                <w:i/>
+              </w:rPr>
+              <w:t>Browser notification.</w:t>
+            </w:r>
+          </w:p>
+        </w:tc>
+        <w:tc>
+          <w:tcPr>
+            <w:tcW w:w="3116" w:type="dxa"/>
+          </w:tcPr>
+          <w:p>
+            <w:pPr>
+              <w:ind w:firstLine="0"/>
+            </w:pPr>
+            <w:r>
+              <w:t>Participants get distracted</w:t>
+            </w:r>
+          </w:p>
+          <w:p>
+            <w:pPr>
+              <w:ind w:firstLine="0"/>
+            </w:pPr>
+          </w:p>
+          <w:p>
+            <w:pPr>
+              <w:ind w:firstLine="0"/>
+            </w:pPr>
+            <w:r>
+              <w:t>Participants are not aware of time spent away.</w:t>
+            </w:r>
+          </w:p>
+          <w:p>
+            <w:pPr>
+              <w:ind w:firstLine="0"/>
+            </w:pPr>
+          </w:p>
+          <w:p>
+            <w:pPr>
+              <w:ind w:firstLine="0"/>
+            </w:pPr>
+            <w:r>
+              <w:t>Participants try to minimise time.</w:t>
+            </w:r>
+            <w:bookmarkStart w:id="3" w:name="_GoBack"/>
+            <w:bookmarkEnd w:id="3"/>
+          </w:p>
+        </w:tc>
+        <w:tc>
+          <w:tcPr>
+            <w:tcW w:w="1759" w:type="dxa"/>
+          </w:tcPr>
+          <w:p>
+            <w:pPr>
+              <w:ind w:firstLine="0"/>
+            </w:pPr>
+            <w:r>
+              <w:t>Study 2</w:t>
             </w:r>
           </w:p>
         </w:tc>
@@ -6764,6 +6832,33 @@
       <w:u w:val="single"/>
     </w:rPr>
   </w:style>
+  <w:style w:type="paragraph" w:styleId="DocumentMap">
+    <w:name w:val="Document Map"/>
+    <w:basedOn w:val="Normal"/>
+    <w:link w:val="DocumentMapChar"/>
+    <w:uiPriority w:val="99"/>
+    <w:semiHidden/>
+    <w:unhideWhenUsed/>
+    <w:rsid w:val="00BE775B"/>
+    <w:pPr>
+      <w:spacing w:before="0" w:after="0"/>
+    </w:pPr>
+    <w:rPr>
+      <w:rFonts w:ascii="Times New Roman" w:hAnsi="Times New Roman" w:cs="Times New Roman"/>
+      <w:sz w:val="24"/>
+    </w:rPr>
+  </w:style>
+  <w:style w:type="character" w:customStyle="1" w:styleId="DocumentMapChar">
+    <w:name w:val="Document Map Char"/>
+    <w:basedOn w:val="DefaultParagraphFont"/>
+    <w:link w:val="DocumentMap"/>
+    <w:uiPriority w:val="99"/>
+    <w:semiHidden/>
+    <w:rsid w:val="00BE775B"/>
+    <w:rPr>
+      <w:rFonts w:ascii="Times New Roman" w:hAnsi="Times New Roman" w:cs="Times New Roman"/>
+    </w:rPr>
+  </w:style>
 </w:styles>
 </file>
 
@@ -7033,7 +7128,7 @@
 </file>
 
 <file path=customXml/itemProps1.xml><?xml version="1.0" encoding="utf-8"?>
-<ds:datastoreItem xmlns:ds="http://schemas.openxmlformats.org/officeDocument/2006/customXml" ds:itemID="{36074281-1015-E64A-9416-A25BAD76A054}">
+<ds:datastoreItem xmlns:ds="http://schemas.openxmlformats.org/officeDocument/2006/customXml" ds:itemID="{9F5FB5A3-032A-1C49-8647-FC49C354D05D}">
   <ds:schemaRefs>
     <ds:schemaRef ds:uri="http://schemas.openxmlformats.org/officeDocument/2006/bibliography"/>
   </ds:schemaRefs>

</xml_diff>

<commit_message>
Writing retreat: updated Chapter 4 and Results/Disc Study 6&7
</commit_message>
<xml_diff>
--- a/Thesis-Word/DesignConsiderations.docx
+++ b/Thesis-Word/DesignConsiderations.docx
@@ -544,7 +544,15 @@
         <w:t>nterruptions are disruptive</w:t>
       </w:r>
       <w:r>
-        <w:t xml:space="preserve"> for data entry in a number of ways</w:t>
+        <w:t xml:space="preserve"> for data entry in </w:t>
+      </w:r>
+      <w:proofErr w:type="gramStart"/>
+      <w:r>
+        <w:t>a number of</w:t>
+      </w:r>
+      <w:proofErr w:type="gramEnd"/>
+      <w:r>
+        <w:t xml:space="preserve"> ways</w:t>
       </w:r>
       <w:r>
         <w:t>. It takes time for people to resume the task, they may have forgotten where they were</w:t>
@@ -963,8 +971,13 @@
         <w:t>documents</w:t>
       </w:r>
       <w:r>
-        <w:t xml:space="preserve"> for a particular activity</w:t>
-      </w:r>
+        <w:t xml:space="preserve"> for a </w:t>
+      </w:r>
+      <w:proofErr w:type="gramStart"/>
+      <w:r>
+        <w:t>particular activity</w:t>
+      </w:r>
+      <w:proofErr w:type="gramEnd"/>
       <w:r>
         <w:t xml:space="preserve">, </w:t>
       </w:r>
@@ -1010,12 +1023,14 @@
       <w:r>
         <w:t xml:space="preserve">. </w:t>
       </w:r>
+      <w:proofErr w:type="spellStart"/>
       <w:r>
         <w:rPr>
           <w:i/>
         </w:rPr>
         <w:t>GroupBar</w:t>
       </w:r>
+      <w:proofErr w:type="spellEnd"/>
       <w:r>
         <w:t xml:space="preserve"> </w:t>
       </w:r>
@@ -1082,7 +1097,15 @@
         <w:t>come with</w:t>
       </w:r>
       <w:r>
-        <w:t xml:space="preserve"> a number of limitations.</w:t>
+        <w:t xml:space="preserve"> </w:t>
+      </w:r>
+      <w:proofErr w:type="gramStart"/>
+      <w:r>
+        <w:t>a number of</w:t>
+      </w:r>
+      <w:proofErr w:type="gramEnd"/>
+      <w:r>
+        <w:t xml:space="preserve"> limitations.</w:t>
       </w:r>
       <w:r>
         <w:t xml:space="preserve"> </w:t>
@@ -1273,7 +1296,15 @@
         <w:t xml:space="preserve"> scattered across applications</w:t>
       </w:r>
       <w:r>
-        <w:t>, and users have to go in and out of these separate</w:t>
+        <w:t xml:space="preserve">, and users </w:t>
+      </w:r>
+      <w:proofErr w:type="gramStart"/>
+      <w:r>
+        <w:t>have to</w:t>
+      </w:r>
+      <w:proofErr w:type="gramEnd"/>
+      <w:r>
+        <w:t xml:space="preserve"> go in and out of these separate</w:t>
       </w:r>
       <w:r>
         <w:t>ly</w:t>
@@ -1516,7 +1547,31 @@
         <w:t>, for familiar documents, the preferred way of navigation is often browsing, rather than sear</w:t>
       </w:r>
       <w:r>
-        <w:t>ching (Bergman, Beyth-Marom, Nachmias, Gradovitch &amp; Whittaker, 2008).</w:t>
+        <w:t xml:space="preserve">ching (Bergman, </w:t>
+      </w:r>
+      <w:proofErr w:type="spellStart"/>
+      <w:r>
+        <w:t>Beyth-Marom</w:t>
+      </w:r>
+      <w:proofErr w:type="spellEnd"/>
+      <w:r>
+        <w:t xml:space="preserve">, </w:t>
+      </w:r>
+      <w:proofErr w:type="spellStart"/>
+      <w:r>
+        <w:t>Nachmias</w:t>
+      </w:r>
+      <w:proofErr w:type="spellEnd"/>
+      <w:r>
+        <w:t xml:space="preserve">, </w:t>
+      </w:r>
+      <w:proofErr w:type="spellStart"/>
+      <w:r>
+        <w:t>Gradovitch</w:t>
+      </w:r>
+      <w:proofErr w:type="spellEnd"/>
+      <w:r>
+        <w:t xml:space="preserve"> &amp; Whittaker, 2008).</w:t>
       </w:r>
     </w:p>
     <w:p>
@@ -1553,12 +1608,14 @@
         </w:rPr>
         <w:t xml:space="preserve"> </w:t>
       </w:r>
+      <w:proofErr w:type="spellStart"/>
       <w:r>
         <w:rPr>
           <w:i/>
         </w:rPr>
         <w:t>PimVis</w:t>
       </w:r>
+      <w:proofErr w:type="spellEnd"/>
       <w:r>
         <w:t xml:space="preserve"> </w:t>
       </w:r>
@@ -1620,8 +1677,13 @@
         <w:t xml:space="preserve"> a document</w:t>
       </w:r>
       <w:r>
-        <w:t xml:space="preserve"> in PimVis</w:t>
-      </w:r>
+        <w:t xml:space="preserve"> in </w:t>
+      </w:r>
+      <w:proofErr w:type="spellStart"/>
+      <w:r>
+        <w:t>PimVis</w:t>
+      </w:r>
+      <w:proofErr w:type="spellEnd"/>
       <w:r>
         <w:t xml:space="preserve"> that was contained in these physical locations.</w:t>
       </w:r>
@@ -1637,24 +1699,28 @@
       <w:r>
         <w:t xml:space="preserve"> in </w:t>
       </w:r>
+      <w:proofErr w:type="spellStart"/>
       <w:r>
         <w:rPr>
           <w:i/>
         </w:rPr>
         <w:t>PimVis</w:t>
       </w:r>
+      <w:proofErr w:type="spellEnd"/>
       <w:r>
         <w:t>, the user could see documents related to this document.</w:t>
       </w:r>
       <w:r>
         <w:t xml:space="preserve"> </w:t>
       </w:r>
+      <w:proofErr w:type="spellStart"/>
       <w:r>
         <w:rPr>
           <w:i/>
         </w:rPr>
         <w:t>PimVis</w:t>
       </w:r>
+      <w:proofErr w:type="spellEnd"/>
       <w:r>
         <w:t xml:space="preserve"> was evaluated using the </w:t>
       </w:r>
@@ -1670,12 +1736,14 @@
       <w:r>
         <w:t xml:space="preserve">As </w:t>
       </w:r>
+      <w:proofErr w:type="spellStart"/>
       <w:r>
         <w:rPr>
           <w:i/>
         </w:rPr>
         <w:t>PimVis</w:t>
       </w:r>
+      <w:proofErr w:type="spellEnd"/>
       <w:r>
         <w:t xml:space="preserve"> </w:t>
       </w:r>
@@ -1700,12 +1768,14 @@
       <w:r>
         <w:t xml:space="preserve"> in </w:t>
       </w:r>
+      <w:proofErr w:type="spellStart"/>
       <w:r>
         <w:rPr>
           <w:i/>
         </w:rPr>
         <w:t>PimVis</w:t>
       </w:r>
+      <w:proofErr w:type="spellEnd"/>
       <w:r>
         <w:t xml:space="preserve"> to view</w:t>
       </w:r>
@@ -1721,12 +1791,14 @@
       <w:r>
         <w:t xml:space="preserve">reflected that </w:t>
       </w:r>
+      <w:proofErr w:type="spellStart"/>
       <w:r>
         <w:rPr>
           <w:i/>
         </w:rPr>
         <w:t>PimVis</w:t>
       </w:r>
+      <w:proofErr w:type="spellEnd"/>
       <w:r>
         <w:t xml:space="preserve"> </w:t>
       </w:r>
@@ -1817,12 +1889,14 @@
       <w:r>
         <w:t xml:space="preserve">could easily navigate through </w:t>
       </w:r>
+      <w:proofErr w:type="spellStart"/>
       <w:r>
         <w:rPr>
           <w:i/>
         </w:rPr>
         <w:t>PimVis</w:t>
       </w:r>
+      <w:proofErr w:type="spellEnd"/>
       <w:r>
         <w:t>. They</w:t>
       </w:r>
@@ -2001,7 +2075,15 @@
         <w:fldChar w:fldCharType="end"/>
       </w:r>
       <w:r>
-        <w:t xml:space="preserve"> looked at people’s off-loading behaviour in both an experimental and naturalistic setting. Participants had to remember to perform an action later, and had the option to offload this intention or to keep it in memory. In both settings, a majority of participants offloaded these intentions when they had the option, and this significantly improved their performance. Additionally, in Study 3 of this thesis, where participants had to remember which blocks to drag to which location, a selection of participants placed blocks nearby what they though the correct location was, to not have to remember its location, and as a reminder to place them there </w:t>
+        <w:t xml:space="preserve"> looked at people’s off-loading behaviour in both an experimental and naturalistic setting. Participants had to remember to perform an action later, and had the option to offload this intention or to keep it in memory. In both settings, </w:t>
+      </w:r>
+      <w:proofErr w:type="gramStart"/>
+      <w:r>
+        <w:t>a majority of</w:t>
+      </w:r>
+      <w:proofErr w:type="gramEnd"/>
+      <w:r>
+        <w:t xml:space="preserve"> participants offloaded these intentions when they had the option, and this significantly improved their performance. Additionally, in Study 3 of this thesis, where participants had to remember which blocks to drag to which location, a selection of participants placed blocks nearby what they though the correct location was, to not have to remember its location, and as a reminder to place them there </w:t>
       </w:r>
       <w:commentRangeStart w:id="1"/>
       <w:r>
@@ -2020,7 +2102,15 @@
     </w:p>
     <w:p>
       <w:r>
-        <w:t xml:space="preserve">These findings suggest that if people have to memorise which information to retrieve, they may benefit from options to offload these information needs, and are able to effectively defer information subtasks until a convenient moment in the main data entry task. </w:t>
+        <w:t xml:space="preserve">These findings suggest that if people </w:t>
+      </w:r>
+      <w:proofErr w:type="gramStart"/>
+      <w:r>
+        <w:t>have to</w:t>
+      </w:r>
+      <w:proofErr w:type="gramEnd"/>
+      <w:r>
+        <w:t xml:space="preserve"> memorise which information to retrieve, they may benefit from options to offload these information needs, and are able to effectively defer information subtasks until a convenient moment in the main data entry task. </w:t>
       </w:r>
     </w:p>
     <w:p>
@@ -2526,14 +2616,27 @@
       <w:r>
         <w:t xml:space="preserve">Figure </w:t>
       </w:r>
-      <w:fldSimple w:instr=" SEQ Figure \* ARABIC ">
-        <w:r>
-          <w:rPr>
-            <w:noProof/>
-          </w:rPr>
-          <w:t>1</w:t>
-        </w:r>
-      </w:fldSimple>
+      <w:r>
+        <w:fldChar w:fldCharType="begin"/>
+      </w:r>
+      <w:r>
+        <w:instrText xml:space="preserve"> SEQ Figure \* ARABIC </w:instrText>
+      </w:r>
+      <w:r>
+        <w:fldChar w:fldCharType="separate"/>
+      </w:r>
+      <w:r>
+        <w:rPr>
+          <w:noProof/>
+        </w:rPr>
+        <w:t>1</w:t>
+      </w:r>
+      <w:r>
+        <w:rPr>
+          <w:noProof/>
+        </w:rPr>
+        <w:fldChar w:fldCharType="end"/>
+      </w:r>
       <w:r>
         <w:t>. Microsoft's built-in feature TAP allows users to load and re-use content from other documents in a task pane.</w:t>
       </w:r>
@@ -2758,7 +2861,15 @@
         <w:t xml:space="preserve"> </w:t>
       </w:r>
       <w:r>
-        <w:t xml:space="preserve">A data entry task however is more similar to an administrative task. </w:t>
+        <w:t xml:space="preserve">A data entry task however is more </w:t>
+      </w:r>
+      <w:proofErr w:type="gramStart"/>
+      <w:r>
+        <w:t>similar to</w:t>
+      </w:r>
+      <w:proofErr w:type="gramEnd"/>
+      <w:r>
+        <w:t xml:space="preserve"> an administrative task. </w:t>
       </w:r>
       <w:r>
         <w:t xml:space="preserve">This distinction </w:t>
@@ -2874,14 +2985,27 @@
       <w:r>
         <w:t xml:space="preserve">Table </w:t>
       </w:r>
-      <w:fldSimple w:instr=" SEQ Table \* ARABIC ">
-        <w:r>
-          <w:rPr>
-            <w:noProof/>
-          </w:rPr>
-          <w:t>1</w:t>
-        </w:r>
-      </w:fldSimple>
+      <w:r>
+        <w:fldChar w:fldCharType="begin"/>
+      </w:r>
+      <w:r>
+        <w:instrText xml:space="preserve"> SEQ Table \* ARABIC </w:instrText>
+      </w:r>
+      <w:r>
+        <w:fldChar w:fldCharType="separate"/>
+      </w:r>
+      <w:r>
+        <w:rPr>
+          <w:noProof/>
+        </w:rPr>
+        <w:t>1</w:t>
+      </w:r>
+      <w:r>
+        <w:rPr>
+          <w:noProof/>
+        </w:rPr>
+        <w:fldChar w:fldCharType="end"/>
+      </w:r>
       <w:r>
         <w:t>. Overview of previous solutions</w:t>
       </w:r>
@@ -2987,13 +3111,23 @@
                 <w:szCs w:val="16"/>
               </w:rPr>
             </w:pPr>
+            <w:proofErr w:type="spellStart"/>
             <w:r>
               <w:rPr>
                 <w:b/>
                 <w:sz w:val="16"/>
                 <w:szCs w:val="16"/>
               </w:rPr>
-              <w:t>GroupBar, TagFS</w:t>
+              <w:t>GroupBar</w:t>
+            </w:r>
+            <w:proofErr w:type="spellEnd"/>
+            <w:r>
+              <w:rPr>
+                <w:b/>
+                <w:sz w:val="16"/>
+                <w:szCs w:val="16"/>
+              </w:rPr>
+              <w:t>, TagFS</w:t>
             </w:r>
           </w:p>
         </w:tc>
@@ -3279,6 +3413,7 @@
                 <w:szCs w:val="16"/>
               </w:rPr>
             </w:pPr>
+            <w:proofErr w:type="spellStart"/>
             <w:r>
               <w:rPr>
                 <w:b/>
@@ -3287,6 +3422,7 @@
               </w:rPr>
               <w:t>PimVis</w:t>
             </w:r>
+            <w:proofErr w:type="spellEnd"/>
           </w:p>
         </w:tc>
         <w:tc>
@@ -3382,12 +3518,21 @@
               </w:rPr>
               <w:t xml:space="preserve"> </w:t>
             </w:r>
+            <w:proofErr w:type="spellStart"/>
             <w:r>
               <w:rPr>
                 <w:sz w:val="16"/>
                 <w:szCs w:val="16"/>
               </w:rPr>
-              <w:t>and specify</w:t>
+              <w:t>and</w:t>
+            </w:r>
+            <w:proofErr w:type="spellEnd"/>
+            <w:r>
+              <w:rPr>
+                <w:sz w:val="16"/>
+                <w:szCs w:val="16"/>
+              </w:rPr>
+              <w:t xml:space="preserve"> specify</w:t>
             </w:r>
             <w:r>
               <w:rPr>
@@ -3537,7 +3682,23 @@
                 <w:sz w:val="16"/>
                 <w:szCs w:val="16"/>
               </w:rPr>
-              <w:t xml:space="preserve">documents have to </w:t>
+              <w:t xml:space="preserve">documents </w:t>
+            </w:r>
+            <w:proofErr w:type="gramStart"/>
+            <w:r>
+              <w:rPr>
+                <w:sz w:val="16"/>
+                <w:szCs w:val="16"/>
+              </w:rPr>
+              <w:t>have to</w:t>
+            </w:r>
+            <w:proofErr w:type="gramEnd"/>
+            <w:r>
+              <w:rPr>
+                <w:sz w:val="16"/>
+                <w:szCs w:val="16"/>
+              </w:rPr>
+              <w:t xml:space="preserve"> </w:t>
             </w:r>
             <w:r>
               <w:rPr>
@@ -3609,14 +3770,27 @@
       <w:r>
         <w:t xml:space="preserve">and </w:t>
       </w:r>
-      <w:r>
-        <w:t>are based on the assumption that</w:t>
+      <w:proofErr w:type="gramStart"/>
+      <w:r>
+        <w:t>are based on the assumption</w:t>
+      </w:r>
+      <w:proofErr w:type="gramEnd"/>
+      <w:r>
+        <w:t xml:space="preserve"> that</w:t>
       </w:r>
       <w:r>
         <w:t xml:space="preserve"> users know where to get information from.</w:t>
       </w:r>
       <w:r>
-        <w:t xml:space="preserve"> If people are able to </w:t>
+        <w:t xml:space="preserve"> If people </w:t>
+      </w:r>
+      <w:proofErr w:type="gramStart"/>
+      <w:r>
+        <w:t>are able to</w:t>
+      </w:r>
+      <w:proofErr w:type="gramEnd"/>
+      <w:r>
+        <w:t xml:space="preserve"> </w:t>
       </w:r>
       <w:r>
         <w:t>off-load intentions to look up information, they may efficiently schedule when to interrupt their task</w:t>
@@ -4085,7 +4259,15 @@
     </w:p>
     <w:p>
       <w:r>
-        <w:t xml:space="preserve">People may not always know they need information until they started a task. In this case, rather than interrupting it to look up information straight away, they can set a reminder for themselves to look this up later. People can write down information they need, to defer interruptions. It also allows people to offload memory and not hold information in memory. It does require people to write down more than they would normally and they still have to switch away from the data entry interface to look up information. </w:t>
+        <w:t xml:space="preserve">People may not always know they need information until they started a task. In this case, rather than interrupting it to look up information straight away, they can set a reminder for themselves to look this up later. People can write down information they need, to defer interruptions. It also allows people to offload memory and not hold information in memory. It does require people to write down more than they </w:t>
+      </w:r>
+      <w:proofErr w:type="gramStart"/>
+      <w:r>
+        <w:t>would normally</w:t>
+      </w:r>
+      <w:proofErr w:type="gramEnd"/>
+      <w:r>
+        <w:t xml:space="preserve"> and they still have to switch away from the data entry interface to look up information. </w:t>
       </w:r>
     </w:p>
     <w:p>
@@ -4105,8 +4287,16 @@
         <w:rPr>
           <w:rFonts w:eastAsiaTheme="minorHAnsi"/>
         </w:rPr>
-        <w:t>2: pinboard</w:t>
-      </w:r>
+        <w:t xml:space="preserve">2: </w:t>
+      </w:r>
+      <w:proofErr w:type="spellStart"/>
+      <w:r>
+        <w:rPr>
+          <w:rFonts w:eastAsiaTheme="minorHAnsi"/>
+        </w:rPr>
+        <w:t>pinboard</w:t>
+      </w:r>
+      <w:proofErr w:type="spellEnd"/>
     </w:p>
     <w:p>
       <w:pPr>
@@ -4575,6 +4765,18 @@
       </w:r>
     </w:p>
     <w:p>
+      <w:bookmarkStart w:id="2" w:name="_GoBack"/>
+      <w:bookmarkEnd w:id="2"/>
+    </w:p>
+    <w:p>
+      <w:pPr>
+        <w:pStyle w:val="Heading2"/>
+      </w:pPr>
+      <w:r>
+        <w:t xml:space="preserve">Design 4: browser notification </w:t>
+      </w:r>
+    </w:p>
+    <w:p>
       <w:pPr>
         <w:ind w:firstLine="0"/>
       </w:pPr>
@@ -4585,32 +4787,19 @@
         <w:keepNext/>
         <w:jc w:val="center"/>
       </w:pPr>
-      <w:bookmarkStart w:id="2" w:name="_Ref494879125"/>
+      <w:bookmarkStart w:id="3" w:name="_Ref494879125"/>
       <w:r>
         <w:t xml:space="preserve">Table </w:t>
       </w:r>
-      <w:r>
-        <w:fldChar w:fldCharType="begin"/>
-      </w:r>
-      <w:r>
-        <w:instrText xml:space="preserve"> SEQ Table \* ARABIC </w:instrText>
-      </w:r>
-      <w:r>
-        <w:fldChar w:fldCharType="separate"/>
-      </w:r>
-      <w:r>
-        <w:rPr>
-          <w:noProof/>
-        </w:rPr>
-        <w:t>2</w:t>
-      </w:r>
-      <w:r>
-        <w:rPr>
-          <w:noProof/>
-        </w:rPr>
-        <w:fldChar w:fldCharType="end"/>
-      </w:r>
-      <w:bookmarkEnd w:id="2"/>
+      <w:fldSimple w:instr=" SEQ Table \* ARABIC ">
+        <w:r>
+          <w:rPr>
+            <w:noProof/>
+          </w:rPr>
+          <w:t>2</w:t>
+        </w:r>
+      </w:fldSimple>
+      <w:bookmarkEnd w:id="3"/>
       <w:r>
         <w:t>. List of design features and the findings it builds on.</w:t>
       </w:r>
@@ -4838,7 +5027,15 @@
               <w:ind w:firstLine="0"/>
             </w:pPr>
             <w:r>
-              <w:t>People delay information needs they have to spend time on (looking up)</w:t>
+              <w:t xml:space="preserve">People delay information needs they </w:t>
+            </w:r>
+            <w:proofErr w:type="gramStart"/>
+            <w:r>
+              <w:t>have to</w:t>
+            </w:r>
+            <w:proofErr w:type="gramEnd"/>
+            <w:r>
+              <w:t xml:space="preserve"> spend time on (looking up)</w:t>
             </w:r>
           </w:p>
           <w:p>
@@ -4846,7 +5043,15 @@
               <w:ind w:firstLine="0"/>
             </w:pPr>
             <w:r>
-              <w:t>People have to retrieve information from both paper and digital; by having a to-do list they can schedule when to search for it</w:t>
+              <w:t xml:space="preserve">People </w:t>
+            </w:r>
+            <w:proofErr w:type="gramStart"/>
+            <w:r>
+              <w:t>have to</w:t>
+            </w:r>
+            <w:proofErr w:type="gramEnd"/>
+            <w:r>
+              <w:t xml:space="preserve"> retrieve information from both paper and digital; by having a to-do list they can schedule when to search for it</w:t>
             </w:r>
           </w:p>
         </w:tc>
@@ -4858,8 +5063,21 @@
             <w:pPr>
               <w:ind w:firstLine="0"/>
             </w:pPr>
-            <w:r>
-              <w:t>Jin and Dabbish (2009)</w:t>
+            <w:proofErr w:type="spellStart"/>
+            <w:r>
+              <w:t>Jin</w:t>
+            </w:r>
+            <w:proofErr w:type="spellEnd"/>
+            <w:r>
+              <w:t xml:space="preserve"> and </w:t>
+            </w:r>
+            <w:proofErr w:type="spellStart"/>
+            <w:r>
+              <w:t>Dabbish</w:t>
+            </w:r>
+            <w:proofErr w:type="spellEnd"/>
+            <w:r>
+              <w:t xml:space="preserve"> (2009)</w:t>
             </w:r>
           </w:p>
           <w:p>
@@ -5033,8 +5251,13 @@
             <w:r>
               <w:t xml:space="preserve">Bi and </w:t>
             </w:r>
-            <w:r>
-              <w:t xml:space="preserve">Balakrishnan </w:t>
+            <w:proofErr w:type="spellStart"/>
+            <w:r>
+              <w:t>Balakrishnan</w:t>
+            </w:r>
+            <w:proofErr w:type="spellEnd"/>
+            <w:r>
+              <w:t xml:space="preserve"> </w:t>
             </w:r>
             <w:r>
               <w:t>(2009)</w:t>
@@ -5052,8 +5275,13 @@
             <w:pPr>
               <w:ind w:firstLine="0"/>
             </w:pPr>
-            <w:r>
-              <w:t>Bondarenko (2011)</w:t>
+            <w:proofErr w:type="spellStart"/>
+            <w:r>
+              <w:t>Bondarenko</w:t>
+            </w:r>
+            <w:proofErr w:type="spellEnd"/>
+            <w:r>
+              <w:t xml:space="preserve"> (2011)</w:t>
             </w:r>
           </w:p>
           <w:p>
@@ -5392,29 +5620,25 @@
             <w:pPr>
               <w:ind w:firstLine="0"/>
             </w:pPr>
+            <w:r>
+              <w:t>Participants are not aware of time spent away.</w:t>
+            </w:r>
           </w:p>
           <w:p>
             <w:pPr>
               <w:ind w:firstLine="0"/>
             </w:pPr>
             <w:r>
-              <w:t>Participants are not aware of time spent away.</w:t>
+              <w:t>Participants try to minimise time.</w:t>
             </w:r>
           </w:p>
           <w:p>
             <w:pPr>
               <w:ind w:firstLine="0"/>
             </w:pPr>
-          </w:p>
-          <w:p>
-            <w:pPr>
-              <w:ind w:firstLine="0"/>
-            </w:pPr>
-            <w:r>
-              <w:t>Participants try to minimise time.</w:t>
-            </w:r>
-            <w:bookmarkStart w:id="3" w:name="_GoBack"/>
-            <w:bookmarkEnd w:id="3"/>
+            <w:r>
+              <w:t xml:space="preserve">Participants adapt task strategies if given feedback in the moment. </w:t>
+            </w:r>
           </w:p>
         </w:tc>
         <w:tc>
@@ -5428,6 +5652,37 @@
             <w:r>
               <w:t>Study 2</w:t>
             </w:r>
+          </w:p>
+          <w:p>
+            <w:pPr>
+              <w:ind w:firstLine="0"/>
+            </w:pPr>
+          </w:p>
+          <w:p>
+            <w:pPr>
+              <w:ind w:firstLine="0"/>
+            </w:pPr>
+            <w:r>
+              <w:t>Study 3, 4, 5</w:t>
+            </w:r>
+          </w:p>
+          <w:p>
+            <w:pPr>
+              <w:ind w:firstLine="0"/>
+            </w:pPr>
+          </w:p>
+          <w:p>
+            <w:pPr>
+              <w:ind w:firstLine="0"/>
+            </w:pPr>
+            <w:r>
+              <w:t xml:space="preserve">Gould, </w:t>
+            </w:r>
+            <w:proofErr w:type="spellStart"/>
+            <w:r>
+              <w:t>Maior</w:t>
+            </w:r>
+            <w:proofErr w:type="spellEnd"/>
           </w:p>
         </w:tc>
       </w:tr>
@@ -7128,7 +7383,7 @@
 </file>
 
 <file path=customXml/itemProps1.xml><?xml version="1.0" encoding="utf-8"?>
-<ds:datastoreItem xmlns:ds="http://schemas.openxmlformats.org/officeDocument/2006/customXml" ds:itemID="{9F5FB5A3-032A-1C49-8647-FC49C354D05D}">
+<ds:datastoreItem xmlns:ds="http://schemas.openxmlformats.org/officeDocument/2006/customXml" ds:itemID="{E5918375-A7D0-C543-8BF2-9A300A87739A}">
   <ds:schemaRefs>
     <ds:schemaRef ds:uri="http://schemas.openxmlformats.org/officeDocument/2006/bibliography"/>
   </ds:schemaRefs>

</xml_diff>